<commit_message>
Added milestone 1 models
</commit_message>
<xml_diff>
--- a/Final Assignment.docx
+++ b/Final Assignment.docx
@@ -130,8 +130,21 @@
         <w:lastRenderedPageBreak/>
         <w:t xml:space="preserve">Created </w:t>
       </w:r>
-      <w:r>
-        <w:t>fundcategory table to load fundcategory data from csv</w:t>
+      <w:proofErr w:type="spellStart"/>
+      <w:r>
+        <w:t>fundcategory</w:t>
+      </w:r>
+      <w:proofErr w:type="spellEnd"/>
+      <w:r>
+        <w:t xml:space="preserve"> table to load </w:t>
+      </w:r>
+      <w:proofErr w:type="spellStart"/>
+      <w:r>
+        <w:t>fundcategory</w:t>
+      </w:r>
+      <w:proofErr w:type="spellEnd"/>
+      <w:r>
+        <w:t xml:space="preserve"> data from csv</w:t>
       </w:r>
       <w:r>
         <w:drawing>
@@ -180,7 +193,23 @@
         </w:numPr>
       </w:pPr>
       <w:r>
-        <w:t>Created amc table to load amc data from csv</w:t>
+        <w:t xml:space="preserve">Created </w:t>
+      </w:r>
+      <w:proofErr w:type="spellStart"/>
+      <w:r>
+        <w:t>amc</w:t>
+      </w:r>
+      <w:proofErr w:type="spellEnd"/>
+      <w:r>
+        <w:t xml:space="preserve"> table to load </w:t>
+      </w:r>
+      <w:proofErr w:type="spellStart"/>
+      <w:r>
+        <w:t>amc</w:t>
+      </w:r>
+      <w:proofErr w:type="spellEnd"/>
+      <w:r>
+        <w:t xml:space="preserve"> data from csv</w:t>
       </w:r>
       <w:r>
         <w:drawing>
@@ -230,7 +259,23 @@
       </w:pPr>
       <w:r>
         <w:lastRenderedPageBreak/>
-        <w:t>Created navhistory table to load navhistory data from csv</w:t>
+        <w:t xml:space="preserve">Created </w:t>
+      </w:r>
+      <w:proofErr w:type="spellStart"/>
+      <w:r>
+        <w:t>navhistory</w:t>
+      </w:r>
+      <w:proofErr w:type="spellEnd"/>
+      <w:r>
+        <w:t xml:space="preserve"> table to load </w:t>
+      </w:r>
+      <w:proofErr w:type="spellStart"/>
+      <w:r>
+        <w:t>navhistory</w:t>
+      </w:r>
+      <w:proofErr w:type="spellEnd"/>
+      <w:r>
+        <w:t xml:space="preserve"> data from csv</w:t>
       </w:r>
       <w:r>
         <w:drawing>
@@ -279,7 +324,15 @@
         </w:numPr>
       </w:pPr>
       <w:r>
-        <w:t>Loaded data using web ui through following steps:</w:t>
+        <w:t xml:space="preserve">Loaded data using web </w:t>
+      </w:r>
+      <w:proofErr w:type="spellStart"/>
+      <w:r>
+        <w:t>ui</w:t>
+      </w:r>
+      <w:proofErr w:type="spellEnd"/>
+      <w:r>
+        <w:t xml:space="preserve"> through following steps:</w:t>
       </w:r>
     </w:p>
     <w:p>
@@ -515,14 +568,75 @@
     <w:p>
       <w:r>
         <w:lastRenderedPageBreak/>
-        <w:t>select f.category,month(nav_date) as mon,avg(nav) as avg_nav,avg(repurchase_price) as avg_repur</w:t>
+        <w:t xml:space="preserve">select </w:t>
+      </w:r>
+      <w:proofErr w:type="spellStart"/>
+      <w:r>
+        <w:t>f.category,month</w:t>
+      </w:r>
+      <w:proofErr w:type="spellEnd"/>
+      <w:r>
+        <w:t>(</w:t>
+      </w:r>
+      <w:proofErr w:type="spellStart"/>
+      <w:r>
+        <w:t>nav_date</w:t>
+      </w:r>
+      <w:proofErr w:type="spellEnd"/>
+      <w:r>
+        <w:t xml:space="preserve">) as </w:t>
+      </w:r>
+      <w:proofErr w:type="spellStart"/>
+      <w:r>
+        <w:t>mon,avg</w:t>
+      </w:r>
+      <w:proofErr w:type="spellEnd"/>
+      <w:r>
+        <w:t xml:space="preserve">(nav) as </w:t>
+      </w:r>
+      <w:proofErr w:type="spellStart"/>
+      <w:r>
+        <w:t>avg_nav,avg</w:t>
+      </w:r>
+      <w:proofErr w:type="spellEnd"/>
+      <w:r>
+        <w:t>(</w:t>
+      </w:r>
+      <w:proofErr w:type="spellStart"/>
+      <w:r>
+        <w:t>repurchase_price</w:t>
+      </w:r>
+      <w:proofErr w:type="spellEnd"/>
+      <w:r>
+        <w:t xml:space="preserve">) as </w:t>
+      </w:r>
+      <w:proofErr w:type="spellStart"/>
+      <w:r>
+        <w:t>avg_repur</w:t>
       </w:r>
       <w:r>
         <w:t>chase</w:t>
       </w:r>
       <w:r>
-        <w:t>_price,avg(sale_price) as avg_sale_price</w:t>
-      </w:r>
+        <w:t>_price,avg</w:t>
+      </w:r>
+      <w:proofErr w:type="spellEnd"/>
+      <w:r>
+        <w:t>(</w:t>
+      </w:r>
+      <w:proofErr w:type="spellStart"/>
+      <w:r>
+        <w:t>sale_price</w:t>
+      </w:r>
+      <w:proofErr w:type="spellEnd"/>
+      <w:r>
+        <w:t xml:space="preserve">) as </w:t>
+      </w:r>
+      <w:proofErr w:type="spellStart"/>
+      <w:r>
+        <w:t>avg_sale_price</w:t>
+      </w:r>
+      <w:proofErr w:type="spellEnd"/>
     </w:p>
     <w:p>
       <w:r>
@@ -536,12 +650,93 @@
     </w:p>
     <w:p>
       <w:r>
-        <w:t>on n.code=m.code join "MAJORASSIGNMENT"."MAJORASSIGNMENT"."FUNDCATEGORY" f</w:t>
-      </w:r>
-    </w:p>
-    <w:p>
-      <w:r>
-        <w:t>on m.category=f.id group by f.category,mon order by f.category,mon;</w:t>
+        <w:t xml:space="preserve">on </w:t>
+      </w:r>
+      <w:proofErr w:type="spellStart"/>
+      <w:r>
+        <w:t>n.code</w:t>
+      </w:r>
+      <w:proofErr w:type="spellEnd"/>
+      <w:r>
+        <w:t>=</w:t>
+      </w:r>
+      <w:proofErr w:type="spellStart"/>
+      <w:r>
+        <w:t>m.code</w:t>
+      </w:r>
+      <w:proofErr w:type="spellEnd"/>
+      <w:r>
+        <w:t xml:space="preserve"> join "MAJORASSIGNMENT"."MAJORASSIGNMENT"."FUNDCATEGORY" f</w:t>
+      </w:r>
+    </w:p>
+    <w:p>
+      <w:r>
+        <w:t xml:space="preserve">on m.category=f.id group by </w:t>
+      </w:r>
+      <w:proofErr w:type="spellStart"/>
+      <w:r>
+        <w:t>f.category,mon</w:t>
+      </w:r>
+      <w:proofErr w:type="spellEnd"/>
+      <w:r>
+        <w:t xml:space="preserve"> order by </w:t>
+      </w:r>
+      <w:proofErr w:type="spellStart"/>
+      <w:r>
+        <w:t>f.category,mon</w:t>
+      </w:r>
+      <w:proofErr w:type="spellEnd"/>
+      <w:r>
+        <w:t>;</w:t>
+      </w:r>
+    </w:p>
+    <w:p/>
+    <w:p>
+      <w:r>
+        <w:t>Output:</w:t>
+      </w:r>
+      <w:r>
+        <w:rPr>
+          <w:noProof/>
+        </w:rPr>
+        <w:t xml:space="preserve"> </w:t>
+      </w:r>
+      <w:r>
+        <w:drawing>
+          <wp:inline distT="0" distB="0" distL="0" distR="0" wp14:anchorId="6DA621BC" wp14:editId="0941BC3B">
+            <wp:extent cx="5943600" cy="3157220"/>
+            <wp:effectExtent l="0" t="0" r="0" b="5080"/>
+            <wp:docPr id="10" name="Picture 10"/>
+            <wp:cNvGraphicFramePr>
+              <a:graphicFrameLocks xmlns:a="http://schemas.openxmlformats.org/drawingml/2006/main" noChangeAspect="1"/>
+            </wp:cNvGraphicFramePr>
+            <a:graphic xmlns:a="http://schemas.openxmlformats.org/drawingml/2006/main">
+              <a:graphicData uri="http://schemas.openxmlformats.org/drawingml/2006/picture">
+                <pic:pic xmlns:pic="http://schemas.openxmlformats.org/drawingml/2006/picture">
+                  <pic:nvPicPr>
+                    <pic:cNvPr id="1" name=""/>
+                    <pic:cNvPicPr/>
+                  </pic:nvPicPr>
+                  <pic:blipFill>
+                    <a:blip r:embed="rId15"/>
+                    <a:stretch>
+                      <a:fillRect/>
+                    </a:stretch>
+                  </pic:blipFill>
+                  <pic:spPr>
+                    <a:xfrm>
+                      <a:off x="0" y="0"/>
+                      <a:ext cx="5943600" cy="3157220"/>
+                    </a:xfrm>
+                    <a:prstGeom prst="rect">
+                      <a:avLst/>
+                    </a:prstGeom>
+                  </pic:spPr>
+                </pic:pic>
+              </a:graphicData>
+            </a:graphic>
+          </wp:inline>
+        </w:drawing>
       </w:r>
     </w:p>
     <w:p/>
@@ -588,7 +783,15 @@
     </w:p>
     <w:p>
       <w:r>
-        <w:t>WITH Cte AS</w:t>
+        <w:t xml:space="preserve">WITH </w:t>
+      </w:r>
+      <w:proofErr w:type="spellStart"/>
+      <w:r>
+        <w:t>Cte</w:t>
+      </w:r>
+      <w:proofErr w:type="spellEnd"/>
+      <w:r>
+        <w:t xml:space="preserve"> AS</w:t>
       </w:r>
     </w:p>
     <w:p>
@@ -598,19 +801,51 @@
     </w:p>
     <w:p>
       <w:r>
-        <w:t>SELECT nav_date,f.category as category,nav,</w:t>
+        <w:t xml:space="preserve">SELECT </w:t>
+      </w:r>
+      <w:proofErr w:type="spellStart"/>
+      <w:r>
+        <w:t>nav_date,f.category</w:t>
+      </w:r>
+      <w:proofErr w:type="spellEnd"/>
+      <w:r>
+        <w:t xml:space="preserve"> as </w:t>
+      </w:r>
+      <w:proofErr w:type="spellStart"/>
+      <w:r>
+        <w:t>category,nav</w:t>
+      </w:r>
+      <w:proofErr w:type="spellEnd"/>
+      <w:r>
+        <w:t>,</w:t>
       </w:r>
     </w:p>
     <w:p>
       <w:r>
         <w:tab/>
-        <w:t xml:space="preserve">  ROW_NUMBER() OVER(partition by f.category ORDER BY nav ASC) RN1,</w:t>
+        <w:t xml:space="preserve">  ROW_NUMBER() OVER(partition by </w:t>
+      </w:r>
+      <w:proofErr w:type="spellStart"/>
+      <w:r>
+        <w:t>f.category</w:t>
+      </w:r>
+      <w:proofErr w:type="spellEnd"/>
+      <w:r>
+        <w:t xml:space="preserve"> ORDER BY nav ASC) RN1,</w:t>
       </w:r>
     </w:p>
     <w:p>
       <w:r>
         <w:tab/>
-        <w:t xml:space="preserve">  ROW_NUMBER() OVER(partition by f.category ORDER BY nav DESC) RN2</w:t>
+        <w:t xml:space="preserve">  ROW_NUMBER() OVER(partition by </w:t>
+      </w:r>
+      <w:proofErr w:type="spellStart"/>
+      <w:r>
+        <w:t>f.category</w:t>
+      </w:r>
+      <w:proofErr w:type="spellEnd"/>
+      <w:r>
+        <w:t xml:space="preserve"> ORDER BY nav DESC) RN2</w:t>
       </w:r>
     </w:p>
     <w:p>
@@ -621,12 +856,29 @@
     </w:p>
     <w:p>
       <w:r>
+        <w:lastRenderedPageBreak/>
         <w:t xml:space="preserve">  "MAJORASSIGNMENT"."MAJORASSIGNMENT"."NAVHISTORY" n join "MAJORASSIGNMENT"."MAJORASSIGNMENT"."MUTUALFUND" m</w:t>
       </w:r>
     </w:p>
     <w:p>
       <w:r>
-        <w:t>on n.code=m.code join "MAJORASSIGNMENT"."MAJORASSIGNMENT"."FUNDCATEGORY" f</w:t>
+        <w:t xml:space="preserve">on </w:t>
+      </w:r>
+      <w:proofErr w:type="spellStart"/>
+      <w:r>
+        <w:t>n.code</w:t>
+      </w:r>
+      <w:proofErr w:type="spellEnd"/>
+      <w:r>
+        <w:t>=</w:t>
+      </w:r>
+      <w:proofErr w:type="spellStart"/>
+      <w:r>
+        <w:t>m.code</w:t>
+      </w:r>
+      <w:proofErr w:type="spellEnd"/>
+      <w:r>
+        <w:t xml:space="preserve"> join "MAJORASSIGNMENT"."MAJORASSIGNMENT"."FUNDCATEGORY" f</w:t>
       </w:r>
     </w:p>
     <w:p>
@@ -647,26 +899,71 @@
     <w:p>
       <w:r>
         <w:tab/>
-        <w:t xml:space="preserve">   MAX(CASE WHEN RN2=1 THEN nav END) maxnav,</w:t>
+        <w:t xml:space="preserve">   MAX(CASE WHEN RN2=1 THEN nav END) </w:t>
+      </w:r>
+      <w:proofErr w:type="spellStart"/>
+      <w:r>
+        <w:t>maxnav</w:t>
+      </w:r>
+      <w:proofErr w:type="spellEnd"/>
+      <w:r>
+        <w:t>,</w:t>
       </w:r>
     </w:p>
     <w:p>
       <w:r>
         <w:tab/>
-        <w:t xml:space="preserve">   MAX(CASE WHEN RN2=1 THEN nav_date END) maxnavdate,</w:t>
+        <w:t xml:space="preserve">   MAX(CASE WHEN RN2=1 THEN </w:t>
+      </w:r>
+      <w:proofErr w:type="spellStart"/>
+      <w:r>
+        <w:t>nav_date</w:t>
+      </w:r>
+      <w:proofErr w:type="spellEnd"/>
+      <w:r>
+        <w:t xml:space="preserve"> END) </w:t>
+      </w:r>
+      <w:proofErr w:type="spellStart"/>
+      <w:r>
+        <w:t>maxnavdate</w:t>
+      </w:r>
+      <w:proofErr w:type="spellEnd"/>
+      <w:r>
+        <w:t>,</w:t>
       </w:r>
     </w:p>
     <w:p>
       <w:r>
         <w:tab/>
-        <w:t xml:space="preserve">   MAX(CASE WHEN RN1=1 THEN nav END) minnav,</w:t>
+        <w:t xml:space="preserve">   MAX(CASE WHEN RN1=1 THEN nav END) </w:t>
+      </w:r>
+      <w:proofErr w:type="spellStart"/>
+      <w:r>
+        <w:t>minnav</w:t>
+      </w:r>
+      <w:proofErr w:type="spellEnd"/>
+      <w:r>
+        <w:t>,</w:t>
       </w:r>
     </w:p>
     <w:p>
       <w:r>
         <w:tab/>
-        <w:t xml:space="preserve">   MAX(CASE WHEN RN1=1 THEN nav_date END) minnavdate</w:t>
-      </w:r>
+        <w:t xml:space="preserve">   MAX(CASE WHEN RN1=1 THEN </w:t>
+      </w:r>
+      <w:proofErr w:type="spellStart"/>
+      <w:r>
+        <w:t>nav_date</w:t>
+      </w:r>
+      <w:proofErr w:type="spellEnd"/>
+      <w:r>
+        <w:t xml:space="preserve"> END) </w:t>
+      </w:r>
+      <w:proofErr w:type="spellStart"/>
+      <w:r>
+        <w:t>minnavdate</w:t>
+      </w:r>
+      <w:proofErr w:type="spellEnd"/>
     </w:p>
     <w:p>
       <w:r>
@@ -676,6 +973,55 @@
     <w:p>
       <w:r>
         <w:t>GROUP BY category order by category;</w:t>
+      </w:r>
+    </w:p>
+    <w:p/>
+    <w:p>
+      <w:r>
+        <w:t>Output:</w:t>
+      </w:r>
+      <w:r>
+        <w:rPr>
+          <w:noProof/>
+        </w:rPr>
+        <w:t xml:space="preserve"> </w:t>
+      </w:r>
+      <w:r>
+        <w:drawing>
+          <wp:inline distT="0" distB="0" distL="0" distR="0" wp14:anchorId="77AC1E48" wp14:editId="682EF604">
+            <wp:extent cx="5943600" cy="3157220"/>
+            <wp:effectExtent l="0" t="0" r="0" b="5080"/>
+            <wp:docPr id="11" name="Picture 11"/>
+            <wp:cNvGraphicFramePr>
+              <a:graphicFrameLocks xmlns:a="http://schemas.openxmlformats.org/drawingml/2006/main" noChangeAspect="1"/>
+            </wp:cNvGraphicFramePr>
+            <a:graphic xmlns:a="http://schemas.openxmlformats.org/drawingml/2006/main">
+              <a:graphicData uri="http://schemas.openxmlformats.org/drawingml/2006/picture">
+                <pic:pic xmlns:pic="http://schemas.openxmlformats.org/drawingml/2006/picture">
+                  <pic:nvPicPr>
+                    <pic:cNvPr id="1" name=""/>
+                    <pic:cNvPicPr/>
+                  </pic:nvPicPr>
+                  <pic:blipFill>
+                    <a:blip r:embed="rId16"/>
+                    <a:stretch>
+                      <a:fillRect/>
+                    </a:stretch>
+                  </pic:blipFill>
+                  <pic:spPr>
+                    <a:xfrm>
+                      <a:off x="0" y="0"/>
+                      <a:ext cx="5943600" cy="3157220"/>
+                    </a:xfrm>
+                    <a:prstGeom prst="rect">
+                      <a:avLst/>
+                    </a:prstGeom>
+                  </pic:spPr>
+                </pic:pic>
+              </a:graphicData>
+            </a:graphic>
+          </wp:inline>
+        </w:drawing>
       </w:r>
     </w:p>
     <w:sectPr>

</xml_diff>